<commit_message>
actualized description of webpage made few less files divided by categories
</commit_message>
<xml_diff>
--- a/docs/Описание конкурсной работы.docx
+++ b/docs/Описание конкурсной работы.docx
@@ -4,7 +4,7 @@
   <w:body>
     <w:p>
       <w:pPr>
-        <w:pStyle w:val="1"/>
+        <w:pStyle w:val="a5"/>
       </w:pPr>
       <w:r>
         <w:t>Описание конкурсной работы</w:t>
@@ -13,9 +13,6 @@
     <w:p>
       <w:pPr>
         <w:pStyle w:val="a3"/>
-        <w:rPr>
-          <w:lang w:val="en-US"/>
-        </w:rPr>
       </w:pPr>
       <w:r>
         <w:t>Автор: Моисеев Владислав Валерьевич</w:t>
@@ -279,6 +276,84 @@
       </w:pPr>
     </w:p>
     <w:p>
+      <w:pPr>
+        <w:pStyle w:val="1"/>
+      </w:pPr>
+      <w:r>
+        <w:t>Используемые технологии:</w:t>
+      </w:r>
+    </w:p>
+    <w:p>
+      <w:pPr>
+        <w:pStyle w:val="aa"/>
+        <w:numPr>
+          <w:ilvl w:val="0"/>
+          <w:numId w:val="2"/>
+        </w:numPr>
+      </w:pPr>
+      <w:r>
+        <w:rPr>
+          <w:lang w:val="en-US"/>
+        </w:rPr>
+        <w:t>HTML5</w:t>
+      </w:r>
+    </w:p>
+    <w:p>
+      <w:pPr>
+        <w:pStyle w:val="aa"/>
+        <w:numPr>
+          <w:ilvl w:val="0"/>
+          <w:numId w:val="2"/>
+        </w:numPr>
+      </w:pPr>
+      <w:r>
+        <w:rPr>
+          <w:lang w:val="en-US"/>
+        </w:rPr>
+        <w:t>CSS3</w:t>
+      </w:r>
+    </w:p>
+    <w:p>
+      <w:pPr>
+        <w:pStyle w:val="aa"/>
+        <w:numPr>
+          <w:ilvl w:val="0"/>
+          <w:numId w:val="2"/>
+        </w:numPr>
+      </w:pPr>
+      <w:r>
+        <w:rPr>
+          <w:lang w:val="en-US"/>
+        </w:rPr>
+        <w:t>JavaScript</w:t>
+      </w:r>
+    </w:p>
+    <w:p>
+      <w:pPr>
+        <w:pStyle w:val="aa"/>
+        <w:numPr>
+          <w:ilvl w:val="0"/>
+          <w:numId w:val="2"/>
+        </w:numPr>
+      </w:pPr>
+      <w:r>
+        <w:rPr>
+          <w:lang w:val="en-US"/>
+        </w:rPr>
+        <w:t>LESS</w:t>
+      </w:r>
+    </w:p>
+    <w:p>
+      <w:pPr>
+        <w:rPr>
+          <w:lang w:val="en-US"/>
+        </w:rPr>
+      </w:pPr>
+    </w:p>
+    <w:p>
+      <w:pPr>
+        <w:pStyle w:val="1"/>
+      </w:pPr>
       <w:r>
         <w:t xml:space="preserve">Используемые </w:t>
       </w:r>
@@ -324,7 +399,39 @@
         <w:rPr>
           <w:lang w:val="en-US"/>
         </w:rPr>
-        <w:t>jQuery validate</w:t>
+        <w:t>jQuery</w:t>
+      </w:r>
+      <w:r>
+        <w:t xml:space="preserve"> </w:t>
+      </w:r>
+      <w:r>
+        <w:rPr>
+          <w:lang w:val="en-US"/>
+        </w:rPr>
+        <w:t>validate</w:t>
+      </w:r>
+      <w:r>
+        <w:t xml:space="preserve"> </w:t>
+      </w:r>
+      <w:r>
+        <w:rPr>
+          <w:i/>
+        </w:rPr>
+        <w:t xml:space="preserve">(для </w:t>
+      </w:r>
+      <w:proofErr w:type="spellStart"/>
+      <w:r>
+        <w:rPr>
+          <w:i/>
+        </w:rPr>
+        <w:t>валидации</w:t>
+      </w:r>
+      <w:proofErr w:type="spellEnd"/>
+      <w:r>
+        <w:rPr>
+          <w:i/>
+        </w:rPr>
+        <w:t xml:space="preserve"> формы регистрации)</w:t>
       </w:r>
     </w:p>
     <w:p>
@@ -339,7 +446,47 @@
         <w:rPr>
           <w:lang w:val="en-US"/>
         </w:rPr>
-        <w:t>YouTube iframe API</w:t>
+        <w:t>YouTube</w:t>
+      </w:r>
+      <w:r>
+        <w:t xml:space="preserve"> </w:t>
+      </w:r>
+      <w:r>
+        <w:rPr>
+          <w:lang w:val="en-US"/>
+        </w:rPr>
+        <w:t>iframe</w:t>
+      </w:r>
+      <w:r>
+        <w:t xml:space="preserve"> </w:t>
+      </w:r>
+      <w:r>
+        <w:rPr>
+          <w:lang w:val="en-US"/>
+        </w:rPr>
+        <w:t>API</w:t>
+      </w:r>
+      <w:r>
+        <w:t xml:space="preserve"> </w:t>
+      </w:r>
+      <w:r>
+        <w:rPr>
+          <w:i/>
+        </w:rPr>
+        <w:t xml:space="preserve">(для вставки видео с </w:t>
+      </w:r>
+      <w:r>
+        <w:rPr>
+          <w:i/>
+          <w:lang w:val="en-US"/>
+        </w:rPr>
+        <w:t>YouTube</w:t>
+      </w:r>
+      <w:r>
+        <w:rPr>
+          <w:i/>
+        </w:rPr>
+        <w:t>)</w:t>
       </w:r>
     </w:p>
     <w:p>
@@ -355,13 +502,19 @@
         <w:rPr>
           <w:lang w:val="en-US"/>
         </w:rPr>
-        <w:t>Yandex.Maps</w:t>
+        <w:t>Yandex</w:t>
       </w:r>
       <w:proofErr w:type="spellEnd"/>
       <w:r>
-        <w:rPr>
-          <w:lang w:val="en-US"/>
-        </w:rPr>
+        <w:t>.</w:t>
+      </w:r>
+      <w:r>
+        <w:rPr>
+          <w:lang w:val="en-US"/>
+        </w:rPr>
+        <w:t>Maps</w:t>
+      </w:r>
+      <w:r>
         <w:t xml:space="preserve"> </w:t>
       </w:r>
       <w:proofErr w:type="spellStart"/>
@@ -373,10 +526,22 @@
       </w:r>
       <w:proofErr w:type="spellEnd"/>
       <w:r>
-        <w:rPr>
-          <w:lang w:val="en-US"/>
-        </w:rPr>
-        <w:t xml:space="preserve"> API</w:t>
+        <w:t xml:space="preserve"> </w:t>
+      </w:r>
+      <w:r>
+        <w:rPr>
+          <w:lang w:val="en-US"/>
+        </w:rPr>
+        <w:t>API</w:t>
+      </w:r>
+      <w:r>
+        <w:t xml:space="preserve"> </w:t>
+      </w:r>
+      <w:r>
+        <w:rPr>
+          <w:i/>
+        </w:rPr>
+        <w:t>(для вставки карты)</w:t>
       </w:r>
     </w:p>
     <w:p>
@@ -396,10 +561,16 @@
       </w:r>
       <w:proofErr w:type="spellEnd"/>
       <w:r>
-        <w:rPr>
-          <w:lang w:val="en-US"/>
-        </w:rPr>
-        <w:t xml:space="preserve"> feedback </w:t>
+        <w:t xml:space="preserve"> </w:t>
+      </w:r>
+      <w:r>
+        <w:rPr>
+          <w:lang w:val="en-US"/>
+        </w:rPr>
+        <w:t>feedback</w:t>
+      </w:r>
+      <w:r>
+        <w:t xml:space="preserve"> </w:t>
       </w:r>
       <w:proofErr w:type="spellStart"/>
       <w:r>
@@ -409,9 +580,35 @@
         <w:t>wedget</w:t>
       </w:r>
       <w:proofErr w:type="spellEnd"/>
+      <w:r>
+        <w:t xml:space="preserve"> </w:t>
+      </w:r>
+      <w:r>
+        <w:rPr>
+          <w:i/>
+        </w:rPr>
+        <w:t xml:space="preserve">(для вставки </w:t>
+      </w:r>
+      <w:proofErr w:type="spellStart"/>
+      <w:r>
+        <w:rPr>
+          <w:i/>
+        </w:rPr>
+        <w:t>виджета</w:t>
+      </w:r>
+      <w:proofErr w:type="spellEnd"/>
+      <w:r>
+        <w:rPr>
+          <w:i/>
+        </w:rPr>
+        <w:t xml:space="preserve"> пожеланий и вопросов)</w:t>
+      </w:r>
     </w:p>
     <w:p/>
     <w:p>
+      <w:pPr>
+        <w:pStyle w:val="1"/>
+      </w:pPr>
       <w:r>
         <w:t>Описание того, что не реализовано:</w:t>
       </w:r>
@@ -425,7 +622,10 @@
         </w:numPr>
       </w:pPr>
       <w:r>
-        <w:t>Кнопка «Вопросы и предложения»</w:t>
+        <w:t>Лампочка у кнопки</w:t>
+      </w:r>
+      <w:r>
+        <w:t xml:space="preserve"> «Вопросы и предложения»</w:t>
       </w:r>
       <w:r>
         <w:t xml:space="preserve">, </w:t>
@@ -433,8 +633,6 @@
       <w:r>
         <w:t>как на шаблоне</w:t>
       </w:r>
-      <w:bookmarkStart w:id="0" w:name="_GoBack"/>
-      <w:bookmarkEnd w:id="0"/>
     </w:p>
     <w:p>
       <w:pPr>
@@ -444,9 +642,12 @@
           <w:numId w:val="1"/>
         </w:numPr>
       </w:pPr>
+      <w:r>
+        <w:t xml:space="preserve">Стрелочка у </w:t>
+      </w:r>
       <w:proofErr w:type="spellStart"/>
       <w:r>
-        <w:t>Попап</w:t>
+        <w:t>попапа</w:t>
       </w:r>
       <w:proofErr w:type="spellEnd"/>
       <w:r>
@@ -522,6 +723,15 @@
         <w:t>, как на шаблоне</w:t>
       </w:r>
     </w:p>
+    <w:p/>
+    <w:p>
+      <w:pPr>
+        <w:pStyle w:val="1"/>
+      </w:pPr>
+      <w:r>
+        <w:t>Описание того, что реализовано дополнительно по сравнению с шаблоном:</w:t>
+      </w:r>
+    </w:p>
     <w:p>
       <w:pPr>
         <w:pStyle w:val="aa"/>
@@ -531,13 +741,16 @@
         </w:numPr>
       </w:pPr>
       <w:r>
-        <w:t>Вид формы регистрации, как на шаблоне</w:t>
-      </w:r>
-    </w:p>
-    <w:p/>
-    <w:p>
-      <w:r>
-        <w:t>Описание того, что реализовано дополнительно по сравнению с шаблоном:</w:t>
+        <w:rPr>
+          <w:lang w:val="en-US"/>
+        </w:rPr>
+        <w:t>Hover</w:t>
+      </w:r>
+      <w:r>
+        <w:t>-</w:t>
+      </w:r>
+      <w:r>
+        <w:t>эффекты на кнопках и ссылках (плавное изменение цвета фона, текста, тени)</w:t>
       </w:r>
     </w:p>
     <w:p>
@@ -549,16 +762,7 @@
         </w:numPr>
       </w:pPr>
       <w:r>
-        <w:rPr>
-          <w:lang w:val="en-US"/>
-        </w:rPr>
-        <w:t>Hover</w:t>
-      </w:r>
-      <w:r>
-        <w:t>-</w:t>
-      </w:r>
-      <w:r>
-        <w:t>эффекты на кнопках и ссылках (плавное изменение цвета фона, текста, тени)</w:t>
+        <w:t>Стрелка и выпадающий список на кнопке «Для спонсоров»</w:t>
       </w:r>
     </w:p>
     <w:p>
@@ -570,7 +774,19 @@
         </w:numPr>
       </w:pPr>
       <w:r>
-        <w:t>Стрелка и выпадающий список на кнопке «Для спонсоров»</w:t>
+        <w:t xml:space="preserve">Подсветка «золотого» </w:t>
+      </w:r>
+      <w:r>
+        <w:t>организатора</w:t>
+      </w:r>
+    </w:p>
+    <w:p/>
+    <w:p>
+      <w:pPr>
+        <w:pStyle w:val="1"/>
+      </w:pPr>
+      <w:r>
+        <w:t>Описание файлов и папок:</w:t>
       </w:r>
     </w:p>
     <w:p>
@@ -582,7 +798,685 @@
         </w:numPr>
       </w:pPr>
       <w:r>
-        <w:t>Подсветка «золотого» партнёра</w:t>
+        <w:rPr>
+          <w:b/>
+        </w:rPr>
+        <w:t>/</w:t>
+      </w:r>
+      <w:r>
+        <w:rPr>
+          <w:b/>
+          <w:lang w:val="en-US"/>
+        </w:rPr>
+        <w:t>content</w:t>
+      </w:r>
+      <w:r>
+        <w:rPr>
+          <w:b/>
+        </w:rPr>
+        <w:t>/</w:t>
+      </w:r>
+      <w:r>
+        <w:t xml:space="preserve"> – </w:t>
+      </w:r>
+      <w:r>
+        <w:t>папка с изображениями, используемыми на странице</w:t>
+      </w:r>
+    </w:p>
+    <w:p>
+      <w:pPr>
+        <w:pStyle w:val="aa"/>
+        <w:numPr>
+          <w:ilvl w:val="0"/>
+          <w:numId w:val="1"/>
+        </w:numPr>
+      </w:pPr>
+      <w:r>
+        <w:rPr>
+          <w:b/>
+        </w:rPr>
+        <w:t>/</w:t>
+      </w:r>
+      <w:r>
+        <w:rPr>
+          <w:b/>
+          <w:lang w:val="en-US"/>
+        </w:rPr>
+        <w:t>docs</w:t>
+      </w:r>
+      <w:r>
+        <w:rPr>
+          <w:b/>
+        </w:rPr>
+        <w:t>/</w:t>
+      </w:r>
+      <w:r>
+        <w:t xml:space="preserve"> – папка с заданием и описанием конкурсной работы</w:t>
+      </w:r>
+    </w:p>
+    <w:p>
+      <w:pPr>
+        <w:pStyle w:val="aa"/>
+        <w:numPr>
+          <w:ilvl w:val="0"/>
+          <w:numId w:val="1"/>
+        </w:numPr>
+      </w:pPr>
+      <w:r>
+        <w:rPr>
+          <w:b/>
+          <w:lang w:val="en-US"/>
+        </w:rPr>
+        <w:t>/fonts/</w:t>
+      </w:r>
+      <w:r>
+        <w:t xml:space="preserve"> – папка со шрифтами</w:t>
+      </w:r>
+    </w:p>
+    <w:p>
+      <w:pPr>
+        <w:pStyle w:val="aa"/>
+        <w:numPr>
+          <w:ilvl w:val="0"/>
+          <w:numId w:val="1"/>
+        </w:numPr>
+      </w:pPr>
+      <w:r>
+        <w:rPr>
+          <w:b/>
+          <w:lang w:val="en-US"/>
+        </w:rPr>
+        <w:t>/scripts/</w:t>
+      </w:r>
+      <w:r>
+        <w:t xml:space="preserve"> – папка со скриптами</w:t>
+      </w:r>
+    </w:p>
+    <w:p>
+      <w:pPr>
+        <w:pStyle w:val="aa"/>
+        <w:numPr>
+          <w:ilvl w:val="1"/>
+          <w:numId w:val="1"/>
+        </w:numPr>
+      </w:pPr>
+      <w:r>
+        <w:rPr>
+          <w:b/>
+          <w:lang w:val="en-US"/>
+        </w:rPr>
+        <w:t>feedback</w:t>
+      </w:r>
+      <w:r>
+        <w:rPr>
+          <w:b/>
+        </w:rPr>
+        <w:t>.</w:t>
+      </w:r>
+      <w:proofErr w:type="spellStart"/>
+      <w:r>
+        <w:rPr>
+          <w:b/>
+          <w:lang w:val="en-US"/>
+        </w:rPr>
+        <w:t>js</w:t>
+      </w:r>
+      <w:proofErr w:type="spellEnd"/>
+      <w:r>
+        <w:t xml:space="preserve"> – </w:t>
+      </w:r>
+      <w:r>
+        <w:t>асинхронная загрузка блока с вопросами и предложениями</w:t>
+      </w:r>
+    </w:p>
+    <w:p>
+      <w:pPr>
+        <w:pStyle w:val="aa"/>
+        <w:numPr>
+          <w:ilvl w:val="1"/>
+          <w:numId w:val="1"/>
+        </w:numPr>
+      </w:pPr>
+      <w:r>
+        <w:rPr>
+          <w:b/>
+          <w:lang w:val="en-US"/>
+        </w:rPr>
+        <w:t>script</w:t>
+      </w:r>
+      <w:r>
+        <w:rPr>
+          <w:b/>
+        </w:rPr>
+        <w:t>.</w:t>
+      </w:r>
+      <w:proofErr w:type="spellStart"/>
+      <w:r>
+        <w:rPr>
+          <w:b/>
+          <w:lang w:val="en-US"/>
+        </w:rPr>
+        <w:t>js</w:t>
+      </w:r>
+      <w:proofErr w:type="spellEnd"/>
+      <w:r>
+        <w:rPr>
+          <w:lang w:val="en-US"/>
+        </w:rPr>
+        <w:t xml:space="preserve"> </w:t>
+      </w:r>
+      <w:r>
+        <w:rPr>
+          <w:lang w:val="en-US"/>
+        </w:rPr>
+        <w:t xml:space="preserve">– </w:t>
+      </w:r>
+      <w:r>
+        <w:t>основной скрипт страницы</w:t>
+      </w:r>
+    </w:p>
+    <w:p>
+      <w:pPr>
+        <w:pStyle w:val="aa"/>
+        <w:numPr>
+          <w:ilvl w:val="1"/>
+          <w:numId w:val="1"/>
+        </w:numPr>
+      </w:pPr>
+      <w:proofErr w:type="spellStart"/>
+      <w:r>
+        <w:rPr>
+          <w:b/>
+          <w:lang w:val="en-US"/>
+        </w:rPr>
+        <w:t>yamaps</w:t>
+      </w:r>
+      <w:proofErr w:type="spellEnd"/>
+      <w:r>
+        <w:rPr>
+          <w:b/>
+        </w:rPr>
+        <w:t>.</w:t>
+      </w:r>
+      <w:proofErr w:type="spellStart"/>
+      <w:r>
+        <w:rPr>
+          <w:b/>
+          <w:lang w:val="en-US"/>
+        </w:rPr>
+        <w:t>js</w:t>
+      </w:r>
+      <w:proofErr w:type="spellEnd"/>
+      <w:r>
+        <w:rPr>
+          <w:lang w:val="en-US"/>
+        </w:rPr>
+        <w:t xml:space="preserve"> – </w:t>
+      </w:r>
+      <w:r>
+        <w:t xml:space="preserve">настройка </w:t>
+      </w:r>
+      <w:proofErr w:type="spellStart"/>
+      <w:r>
+        <w:t>яндекс</w:t>
+      </w:r>
+      <w:proofErr w:type="spellEnd"/>
+      <w:r>
+        <w:t>-карт</w:t>
+      </w:r>
+    </w:p>
+    <w:p>
+      <w:pPr>
+        <w:pStyle w:val="aa"/>
+        <w:numPr>
+          <w:ilvl w:val="0"/>
+          <w:numId w:val="1"/>
+        </w:numPr>
+      </w:pPr>
+      <w:r>
+        <w:rPr>
+          <w:b/>
+        </w:rPr>
+        <w:t>/</w:t>
+      </w:r>
+      <w:r>
+        <w:rPr>
+          <w:b/>
+          <w:lang w:val="en-US"/>
+        </w:rPr>
+        <w:t>style</w:t>
+      </w:r>
+      <w:r>
+        <w:rPr>
+          <w:b/>
+        </w:rPr>
+        <w:t>/</w:t>
+      </w:r>
+      <w:r>
+        <w:t xml:space="preserve"> – папка, где содержатся стили </w:t>
+      </w:r>
+      <w:r>
+        <w:rPr>
+          <w:lang w:val="en-US"/>
+        </w:rPr>
+        <w:t>less</w:t>
+      </w:r>
+      <w:r>
+        <w:t xml:space="preserve"> </w:t>
+      </w:r>
+      <w:r>
+        <w:t xml:space="preserve">и скомпилированный файл </w:t>
+      </w:r>
+      <w:proofErr w:type="spellStart"/>
+      <w:r>
+        <w:rPr>
+          <w:lang w:val="en-US"/>
+        </w:rPr>
+        <w:t>css</w:t>
+      </w:r>
+      <w:proofErr w:type="spellEnd"/>
+    </w:p>
+    <w:p>
+      <w:pPr>
+        <w:pStyle w:val="aa"/>
+        <w:numPr>
+          <w:ilvl w:val="1"/>
+          <w:numId w:val="1"/>
+        </w:numPr>
+      </w:pPr>
+      <w:r>
+        <w:rPr>
+          <w:b/>
+          <w:lang w:val="en-US"/>
+        </w:rPr>
+        <w:t>style</w:t>
+      </w:r>
+      <w:r>
+        <w:rPr>
+          <w:b/>
+        </w:rPr>
+        <w:t>.</w:t>
+      </w:r>
+      <w:proofErr w:type="spellStart"/>
+      <w:r>
+        <w:rPr>
+          <w:b/>
+          <w:lang w:val="en-US"/>
+        </w:rPr>
+        <w:t>css</w:t>
+      </w:r>
+      <w:proofErr w:type="spellEnd"/>
+      <w:r>
+        <w:t xml:space="preserve"> – </w:t>
+      </w:r>
+      <w:r>
+        <w:t>скомпилированный файл каскадной таблицы стилей</w:t>
+      </w:r>
+      <w:bookmarkStart w:id="0" w:name="_GoBack"/>
+      <w:bookmarkEnd w:id="0"/>
+    </w:p>
+    <w:p>
+      <w:pPr>
+        <w:pStyle w:val="aa"/>
+        <w:numPr>
+          <w:ilvl w:val="1"/>
+          <w:numId w:val="1"/>
+        </w:numPr>
+      </w:pPr>
+      <w:r>
+        <w:rPr>
+          <w:b/>
+          <w:lang w:val="en-US"/>
+        </w:rPr>
+        <w:lastRenderedPageBreak/>
+        <w:t>style</w:t>
+      </w:r>
+      <w:r>
+        <w:rPr>
+          <w:b/>
+        </w:rPr>
+        <w:t>.</w:t>
+      </w:r>
+      <w:r>
+        <w:rPr>
+          <w:b/>
+          <w:lang w:val="en-US"/>
+        </w:rPr>
+        <w:t>less</w:t>
+      </w:r>
+      <w:r>
+        <w:t xml:space="preserve"> – </w:t>
+      </w:r>
+      <w:r>
+        <w:t xml:space="preserve">то, откуда компилируется </w:t>
+      </w:r>
+      <w:proofErr w:type="spellStart"/>
+      <w:r>
+        <w:rPr>
+          <w:lang w:val="en-US"/>
+        </w:rPr>
+        <w:t>css</w:t>
+      </w:r>
+      <w:proofErr w:type="spellEnd"/>
+      <w:r>
+        <w:t xml:space="preserve">-таблица. Содержит импорты на другие файлы </w:t>
+      </w:r>
+      <w:r>
+        <w:rPr>
+          <w:i/>
+        </w:rPr>
+        <w:t>.</w:t>
+      </w:r>
+      <w:r>
+        <w:rPr>
+          <w:i/>
+          <w:lang w:val="en-US"/>
+        </w:rPr>
+        <w:t>less</w:t>
+      </w:r>
+      <w:r>
+        <w:t xml:space="preserve">, </w:t>
+      </w:r>
+      <w:r>
+        <w:t>находящиеся в этой папке</w:t>
+      </w:r>
+    </w:p>
+    <w:p>
+      <w:pPr>
+        <w:pStyle w:val="aa"/>
+        <w:numPr>
+          <w:ilvl w:val="1"/>
+          <w:numId w:val="1"/>
+        </w:numPr>
+      </w:pPr>
+      <w:r>
+        <w:rPr>
+          <w:b/>
+        </w:rPr>
+        <w:t>*.</w:t>
+      </w:r>
+      <w:r>
+        <w:rPr>
+          <w:b/>
+          <w:lang w:val="en-US"/>
+        </w:rPr>
+        <w:t>less</w:t>
+      </w:r>
+      <w:r>
+        <w:t xml:space="preserve"> – файлы стилей, </w:t>
+      </w:r>
+      <w:proofErr w:type="gramStart"/>
+      <w:r>
+        <w:t>разделённый</w:t>
+      </w:r>
+      <w:proofErr w:type="gramEnd"/>
+      <w:r>
+        <w:t xml:space="preserve"> по логическому признаку. Описание файлов находится </w:t>
+      </w:r>
+      <w:r>
+        <w:t>на первой строчке в комментарии</w:t>
+      </w:r>
+    </w:p>
+    <w:p>
+      <w:pPr>
+        <w:pStyle w:val="aa"/>
+        <w:numPr>
+          <w:ilvl w:val="0"/>
+          <w:numId w:val="1"/>
+        </w:numPr>
+      </w:pPr>
+      <w:r>
+        <w:rPr>
+          <w:b/>
+        </w:rPr>
+        <w:t>/</w:t>
+      </w:r>
+      <w:proofErr w:type="spellStart"/>
+      <w:r>
+        <w:rPr>
+          <w:b/>
+          <w:lang w:val="en-US"/>
+        </w:rPr>
+        <w:t>svg</w:t>
+      </w:r>
+      <w:proofErr w:type="spellEnd"/>
+      <w:r>
+        <w:rPr>
+          <w:b/>
+        </w:rPr>
+        <w:t>/</w:t>
+      </w:r>
+      <w:r>
+        <w:t xml:space="preserve"> – </w:t>
+      </w:r>
+      <w:r>
+        <w:t xml:space="preserve">папка, где находятся </w:t>
+      </w:r>
+      <w:proofErr w:type="spellStart"/>
+      <w:r>
+        <w:rPr>
+          <w:lang w:val="en-US"/>
+        </w:rPr>
+        <w:t>svg</w:t>
+      </w:r>
+      <w:proofErr w:type="spellEnd"/>
+      <w:r>
+        <w:t>-</w:t>
+      </w:r>
+      <w:r>
+        <w:t>фильтры</w:t>
+      </w:r>
+    </w:p>
+    <w:p>
+      <w:pPr>
+        <w:pStyle w:val="aa"/>
+        <w:numPr>
+          <w:ilvl w:val="1"/>
+          <w:numId w:val="1"/>
+        </w:numPr>
+      </w:pPr>
+      <w:r>
+        <w:rPr>
+          <w:b/>
+          <w:lang w:val="en-US"/>
+        </w:rPr>
+        <w:t>filter</w:t>
+      </w:r>
+      <w:r>
+        <w:rPr>
+          <w:b/>
+        </w:rPr>
+        <w:t>.</w:t>
+      </w:r>
+      <w:proofErr w:type="spellStart"/>
+      <w:r>
+        <w:rPr>
+          <w:b/>
+          <w:lang w:val="en-US"/>
+        </w:rPr>
+        <w:t>svg</w:t>
+      </w:r>
+      <w:proofErr w:type="spellEnd"/>
+      <w:r>
+        <w:rPr>
+          <w:lang w:val="en-US"/>
+        </w:rPr>
+        <w:t xml:space="preserve"> – </w:t>
+      </w:r>
+      <w:r>
+        <w:t>фильтр размытия</w:t>
+      </w:r>
+    </w:p>
+    <w:p>
+      <w:pPr>
+        <w:pStyle w:val="aa"/>
+        <w:numPr>
+          <w:ilvl w:val="0"/>
+          <w:numId w:val="1"/>
+        </w:numPr>
+      </w:pPr>
+      <w:r>
+        <w:rPr>
+          <w:b/>
+          <w:lang w:val="en-US"/>
+        </w:rPr>
+        <w:t>compile</w:t>
+      </w:r>
+      <w:r>
+        <w:rPr>
+          <w:b/>
+        </w:rPr>
+        <w:t>.</w:t>
+      </w:r>
+      <w:r>
+        <w:rPr>
+          <w:b/>
+          <w:lang w:val="en-US"/>
+        </w:rPr>
+        <w:t>bat</w:t>
+      </w:r>
+      <w:r>
+        <w:t xml:space="preserve"> – скрипт для компиляции </w:t>
+      </w:r>
+      <w:r>
+        <w:rPr>
+          <w:lang w:val="en-US"/>
+        </w:rPr>
+        <w:t>less</w:t>
+      </w:r>
+      <w:r>
+        <w:t xml:space="preserve"> </w:t>
+      </w:r>
+      <w:r>
+        <w:t xml:space="preserve">в </w:t>
+      </w:r>
+      <w:proofErr w:type="spellStart"/>
+      <w:r>
+        <w:rPr>
+          <w:lang w:val="en-US"/>
+        </w:rPr>
+        <w:t>css</w:t>
+      </w:r>
+      <w:proofErr w:type="spellEnd"/>
+      <w:r>
+        <w:t xml:space="preserve"> (</w:t>
+      </w:r>
+      <w:r>
+        <w:t xml:space="preserve">требует наличие </w:t>
+      </w:r>
+      <w:proofErr w:type="spellStart"/>
+      <w:r>
+        <w:rPr>
+          <w:i/>
+          <w:lang w:val="en-US"/>
+        </w:rPr>
+        <w:t>lessc</w:t>
+      </w:r>
+      <w:proofErr w:type="spellEnd"/>
+      <w:r>
+        <w:t xml:space="preserve"> по соседству с папкой конкурсной работы</w:t>
+      </w:r>
+      <w:r>
+        <w:t>)</w:t>
+      </w:r>
+    </w:p>
+    <w:p>
+      <w:pPr>
+        <w:pStyle w:val="aa"/>
+        <w:numPr>
+          <w:ilvl w:val="0"/>
+          <w:numId w:val="1"/>
+        </w:numPr>
+      </w:pPr>
+      <w:r>
+        <w:rPr>
+          <w:b/>
+          <w:lang w:val="en-US"/>
+        </w:rPr>
+        <w:t>localhost</w:t>
+      </w:r>
+      <w:r>
+        <w:rPr>
+          <w:b/>
+        </w:rPr>
+        <w:t>_8903.</w:t>
+      </w:r>
+      <w:proofErr w:type="spellStart"/>
+      <w:r>
+        <w:rPr>
+          <w:b/>
+          <w:lang w:val="en-US"/>
+        </w:rPr>
+        <w:t>sln</w:t>
+      </w:r>
+      <w:proofErr w:type="spellEnd"/>
+      <w:r>
+        <w:t xml:space="preserve"> – </w:t>
+      </w:r>
+      <w:r>
+        <w:t>файл</w:t>
+      </w:r>
+      <w:r>
+        <w:t xml:space="preserve"> </w:t>
+      </w:r>
+      <w:r>
+        <w:t>проекта</w:t>
+      </w:r>
+      <w:r>
+        <w:t xml:space="preserve"> </w:t>
+      </w:r>
+      <w:r>
+        <w:rPr>
+          <w:lang w:val="en-US"/>
+        </w:rPr>
+        <w:t>Visual</w:t>
+      </w:r>
+      <w:r>
+        <w:t xml:space="preserve"> </w:t>
+      </w:r>
+      <w:r>
+        <w:rPr>
+          <w:lang w:val="en-US"/>
+        </w:rPr>
+        <w:t>Studio</w:t>
+      </w:r>
+      <w:r>
+        <w:t xml:space="preserve"> 2013 (</w:t>
+      </w:r>
+      <w:r>
+        <w:t>хотя, написано, что 2010 тоже поддерживается) с текущей страницей</w:t>
+      </w:r>
+    </w:p>
+    <w:p>
+      <w:pPr>
+        <w:pStyle w:val="aa"/>
+        <w:numPr>
+          <w:ilvl w:val="0"/>
+          <w:numId w:val="1"/>
+        </w:numPr>
+      </w:pPr>
+      <w:r>
+        <w:rPr>
+          <w:b/>
+          <w:lang w:val="en-US"/>
+        </w:rPr>
+        <w:t>index</w:t>
+      </w:r>
+      <w:r>
+        <w:rPr>
+          <w:b/>
+        </w:rPr>
+        <w:t>.</w:t>
+      </w:r>
+      <w:r>
+        <w:rPr>
+          <w:b/>
+          <w:lang w:val="en-US"/>
+        </w:rPr>
+        <w:t>html</w:t>
+      </w:r>
+      <w:r>
+        <w:t xml:space="preserve"> – основной файл всей работы.</w:t>
       </w:r>
     </w:p>
     <w:sectPr>
@@ -598,10 +1492,10 @@
 <file path=word/numbering.xml><?xml version="1.0" encoding="utf-8"?>
 <w:numbering xmlns:wpc="http://schemas.microsoft.com/office/word/2010/wordprocessingCanvas" xmlns:mc="http://schemas.openxmlformats.org/markup-compatibility/2006" xmlns:o="urn:schemas-microsoft-com:office:office" xmlns:r="http://schemas.openxmlformats.org/officeDocument/2006/relationships" xmlns:m="http://schemas.openxmlformats.org/officeDocument/2006/math" xmlns:v="urn:schemas-microsoft-com:vml" xmlns:wp14="http://schemas.microsoft.com/office/word/2010/wordprocessingDrawing" xmlns:wp="http://schemas.openxmlformats.org/drawingml/2006/wordprocessingDrawing" xmlns:w10="urn:schemas-microsoft-com:office:word" xmlns:w="http://schemas.openxmlformats.org/wordprocessingml/2006/main" xmlns:w14="http://schemas.microsoft.com/office/word/2010/wordml" xmlns:wpg="http://schemas.microsoft.com/office/word/2010/wordprocessingGroup" xmlns:wpi="http://schemas.microsoft.com/office/word/2010/wordprocessingInk" xmlns:wne="http://schemas.microsoft.com/office/word/2006/wordml" xmlns:wps="http://schemas.microsoft.com/office/word/2010/wordprocessingShape" mc:Ignorable="w14 wp14">
   <w:abstractNum w:abstractNumId="0">
-    <w:nsid w:val="3F3219BA"/>
+    <w:nsid w:val="3CB52F7D"/>
     <w:multiLevelType w:val="hybridMultilevel"/>
-    <w:tmpl w:val="E5822ECE"/>
-    <w:lvl w:ilvl="0" w:tplc="89C4AB30">
+    <w:tmpl w:val="B55C261C"/>
+    <w:lvl w:ilvl="0" w:tplc="72661AF0">
       <w:numFmt w:val="bullet"/>
       <w:lvlText w:val=""/>
       <w:lvlJc w:val="left"/>
@@ -709,7 +1603,122 @@
       </w:rPr>
     </w:lvl>
   </w:abstractNum>
+  <w:abstractNum w:abstractNumId="1">
+    <w:nsid w:val="3F3219BA"/>
+    <w:multiLevelType w:val="hybridMultilevel"/>
+    <w:tmpl w:val="E5822ECE"/>
+    <w:lvl w:ilvl="0" w:tplc="89C4AB30">
+      <w:numFmt w:val="bullet"/>
+      <w:lvlText w:val=""/>
+      <w:lvlJc w:val="left"/>
+      <w:pPr>
+        <w:ind w:left="720" w:hanging="360"/>
+      </w:pPr>
+      <w:rPr>
+        <w:rFonts w:ascii="Symbol" w:eastAsiaTheme="minorEastAsia" w:hAnsi="Symbol" w:cs="Times New Roman" w:hint="default"/>
+      </w:rPr>
+    </w:lvl>
+    <w:lvl w:ilvl="1" w:tplc="04190003">
+      <w:start w:val="1"/>
+      <w:numFmt w:val="bullet"/>
+      <w:lvlText w:val="o"/>
+      <w:lvlJc w:val="left"/>
+      <w:pPr>
+        <w:ind w:left="1440" w:hanging="360"/>
+      </w:pPr>
+      <w:rPr>
+        <w:rFonts w:ascii="Courier New" w:hAnsi="Courier New" w:cs="Courier New" w:hint="default"/>
+      </w:rPr>
+    </w:lvl>
+    <w:lvl w:ilvl="2" w:tplc="04190005" w:tentative="1">
+      <w:start w:val="1"/>
+      <w:numFmt w:val="bullet"/>
+      <w:lvlText w:val=""/>
+      <w:lvlJc w:val="left"/>
+      <w:pPr>
+        <w:ind w:left="2160" w:hanging="360"/>
+      </w:pPr>
+      <w:rPr>
+        <w:rFonts w:ascii="Wingdings" w:hAnsi="Wingdings" w:hint="default"/>
+      </w:rPr>
+    </w:lvl>
+    <w:lvl w:ilvl="3" w:tplc="04190001" w:tentative="1">
+      <w:start w:val="1"/>
+      <w:numFmt w:val="bullet"/>
+      <w:lvlText w:val=""/>
+      <w:lvlJc w:val="left"/>
+      <w:pPr>
+        <w:ind w:left="2880" w:hanging="360"/>
+      </w:pPr>
+      <w:rPr>
+        <w:rFonts w:ascii="Symbol" w:hAnsi="Symbol" w:hint="default"/>
+      </w:rPr>
+    </w:lvl>
+    <w:lvl w:ilvl="4" w:tplc="04190003" w:tentative="1">
+      <w:start w:val="1"/>
+      <w:numFmt w:val="bullet"/>
+      <w:lvlText w:val="o"/>
+      <w:lvlJc w:val="left"/>
+      <w:pPr>
+        <w:ind w:left="3600" w:hanging="360"/>
+      </w:pPr>
+      <w:rPr>
+        <w:rFonts w:ascii="Courier New" w:hAnsi="Courier New" w:cs="Courier New" w:hint="default"/>
+      </w:rPr>
+    </w:lvl>
+    <w:lvl w:ilvl="5" w:tplc="04190005" w:tentative="1">
+      <w:start w:val="1"/>
+      <w:numFmt w:val="bullet"/>
+      <w:lvlText w:val=""/>
+      <w:lvlJc w:val="left"/>
+      <w:pPr>
+        <w:ind w:left="4320" w:hanging="360"/>
+      </w:pPr>
+      <w:rPr>
+        <w:rFonts w:ascii="Wingdings" w:hAnsi="Wingdings" w:hint="default"/>
+      </w:rPr>
+    </w:lvl>
+    <w:lvl w:ilvl="6" w:tplc="04190001" w:tentative="1">
+      <w:start w:val="1"/>
+      <w:numFmt w:val="bullet"/>
+      <w:lvlText w:val=""/>
+      <w:lvlJc w:val="left"/>
+      <w:pPr>
+        <w:ind w:left="5040" w:hanging="360"/>
+      </w:pPr>
+      <w:rPr>
+        <w:rFonts w:ascii="Symbol" w:hAnsi="Symbol" w:hint="default"/>
+      </w:rPr>
+    </w:lvl>
+    <w:lvl w:ilvl="7" w:tplc="04190003" w:tentative="1">
+      <w:start w:val="1"/>
+      <w:numFmt w:val="bullet"/>
+      <w:lvlText w:val="o"/>
+      <w:lvlJc w:val="left"/>
+      <w:pPr>
+        <w:ind w:left="5760" w:hanging="360"/>
+      </w:pPr>
+      <w:rPr>
+        <w:rFonts w:ascii="Courier New" w:hAnsi="Courier New" w:cs="Courier New" w:hint="default"/>
+      </w:rPr>
+    </w:lvl>
+    <w:lvl w:ilvl="8" w:tplc="04190005" w:tentative="1">
+      <w:start w:val="1"/>
+      <w:numFmt w:val="bullet"/>
+      <w:lvlText w:val=""/>
+      <w:lvlJc w:val="left"/>
+      <w:pPr>
+        <w:ind w:left="6480" w:hanging="360"/>
+      </w:pPr>
+      <w:rPr>
+        <w:rFonts w:ascii="Wingdings" w:hAnsi="Wingdings" w:hint="default"/>
+      </w:rPr>
+    </w:lvl>
+  </w:abstractNum>
   <w:num w:numId="1">
+    <w:abstractNumId w:val="1"/>
+  </w:num>
+  <w:num w:numId="2">
     <w:abstractNumId w:val="0"/>
   </w:num>
 </w:numbering>

</xml_diff>